<commit_message>
add some citations qa notes
</commit_message>
<xml_diff>
--- a/GSL_pull_notes_metadata.docx
+++ b/GSL_pull_notes_metadata.docx
@@ -55,21 +55,9 @@
           <w:szCs w:val="22"/>
           <w14:ligatures w14:val="none"/>
         </w:rPr>
-        <w:t>Landsat_C2_GSL_collated_DSWE1_center_meta_v2024-08-14.</w:t>
-      </w:r>
-      <w:r>
-        <w:rPr>
-          <w:rFonts w:ascii="Arial" w:eastAsia="Times New Roman" w:hAnsi="Arial" w:cs="Arial"/>
-          <w:color w:val="000000"/>
-          <w:kern w:val="0"/>
-          <w:sz w:val="22"/>
-          <w:szCs w:val="22"/>
-          <w14:ligatures w14:val="none"/>
-        </w:rPr>
-        <w:t xml:space="preserve">csv. This file was created in a copy of the template repository </w:t>
+        <w:t xml:space="preserve">Landsat_C2_GSL_collated_DSWE1_center_meta_v2024-08-14.csv. This file was created in a copy of the template repository </w:t>
       </w:r>
       <w:hyperlink r:id="rId4" w:history="1">
-        <w:proofErr w:type="spellStart"/>
         <w:r>
           <w:rPr>
             <w:rStyle w:val="Hyperlink"/>
@@ -79,19 +67,7 @@
             <w:szCs w:val="22"/>
             <w14:ligatures w14:val="none"/>
           </w:rPr>
-          <w:t>ROSSyndiacate</w:t>
-        </w:r>
-        <w:proofErr w:type="spellEnd"/>
-        <w:r>
-          <w:rPr>
-            <w:rStyle w:val="Hyperlink"/>
-            <w:rFonts w:ascii="Arial" w:eastAsia="Times New Roman" w:hAnsi="Arial" w:cs="Arial"/>
-            <w:kern w:val="0"/>
-            <w:sz w:val="22"/>
-            <w:szCs w:val="22"/>
-            <w14:ligatures w14:val="none"/>
-          </w:rPr>
-          <w:t>/Landsat_C2_SRST_template</w:t>
+          <w:t>ROSSyndiacate/Landsat_C2_SRST_template</w:t>
         </w:r>
       </w:hyperlink>
       <w:r>
@@ -228,16 +204,7 @@
           <w:sz w:val="22"/>
           <w:szCs w:val="22"/>
         </w:rPr>
-        <w:t>I gave the 4 areas a row id (“r_id”), see the .shp file in the repo data_in/GSL_dropone.shp – there was an empty polygon that I had to remove, hence the name. The center locations can be found in  data_acquisition/out/user_polygon_centers.csv.</w:t>
-      </w:r>
-      <w:r>
-        <w:rPr>
-          <w:rFonts w:ascii="Arial" w:eastAsiaTheme="minorEastAsia" w:hAnsi="Arial" w:cs="Arial"/>
-          <w:noProof/>
-          <w:sz w:val="22"/>
-          <w:szCs w:val="22"/>
-        </w:rPr>
-        <w:t xml:space="preserve"> B</w:t>
+        <w:t>I gave the 4 areas a row id (“r_id”), see the .shp file in the repo data_in/GSL_dropone.shp – there was an empty polygon that I had to remove, hence the name. The center locations can be found in  data_acquisition/out/user_polygon_centers.csv. B</w:t>
       </w:r>
       <w:proofErr w:type="spellStart"/>
       <w:r>
@@ -334,7 +301,6 @@
           <w14:ligatures w14:val="none"/>
         </w:rPr>
       </w:pPr>
-      <w:proofErr w:type="gramStart"/>
       <w:r>
         <w:rPr>
           <w:rFonts w:ascii="Arial" w:eastAsia="Times New Roman" w:hAnsi="Arial" w:cs="Arial"/>
@@ -344,19 +310,7 @@
           <w:szCs w:val="22"/>
           <w14:ligatures w14:val="none"/>
         </w:rPr>
-        <w:t>For the purpose of</w:t>
-      </w:r>
-      <w:proofErr w:type="gramEnd"/>
-      <w:r>
-        <w:rPr>
-          <w:rFonts w:ascii="Arial" w:eastAsia="Times New Roman" w:hAnsi="Arial" w:cs="Arial"/>
-          <w:color w:val="000000"/>
-          <w:kern w:val="0"/>
-          <w:sz w:val="22"/>
-          <w:szCs w:val="22"/>
-          <w14:ligatures w14:val="none"/>
-        </w:rPr>
-        <w:t xml:space="preserve"> this project, I have applied correction coefficients </w:t>
+        <w:t xml:space="preserve">For the purpose of this project, I have applied correction coefficients </w:t>
       </w:r>
       <w:r>
         <w:rPr>
@@ -389,7 +343,42 @@
           <w:szCs w:val="22"/>
           <w14:ligatures w14:val="none"/>
         </w:rPr>
-        <w:t xml:space="preserve"> (using the method described by Roy, et al)</w:t>
+        <w:t xml:space="preserve"> (using the method described by </w:t>
+      </w:r>
+      <w:hyperlink r:id="rId8" w:history="1">
+        <w:r>
+          <w:rPr>
+            <w:rStyle w:val="Hyperlink"/>
+            <w:rFonts w:ascii="Arial" w:eastAsia="Times New Roman" w:hAnsi="Arial" w:cs="Arial"/>
+            <w:kern w:val="0"/>
+            <w:sz w:val="22"/>
+            <w:szCs w:val="22"/>
+            <w14:ligatures w14:val="none"/>
+          </w:rPr>
+          <w:t>Roy, et al</w:t>
+        </w:r>
+        <w:r>
+          <w:rPr>
+            <w:rStyle w:val="Hyperlink"/>
+            <w:rFonts w:ascii="Arial" w:eastAsia="Times New Roman" w:hAnsi="Arial" w:cs="Arial"/>
+            <w:kern w:val="0"/>
+            <w:sz w:val="22"/>
+            <w:szCs w:val="22"/>
+            <w14:ligatures w14:val="none"/>
+          </w:rPr>
+          <w:t xml:space="preserve"> 2014</w:t>
+        </w:r>
+      </w:hyperlink>
+      <w:r>
+        <w:rPr>
+          <w:rFonts w:ascii="Arial" w:eastAsia="Times New Roman" w:hAnsi="Arial" w:cs="Arial"/>
+          <w:color w:val="000000"/>
+          <w:kern w:val="0"/>
+          <w:sz w:val="22"/>
+          <w:szCs w:val="22"/>
+          <w14:ligatures w14:val="none"/>
+        </w:rPr>
+        <w:t>)</w:t>
       </w:r>
       <w:r>
         <w:rPr>
@@ -435,7 +424,53 @@
           <w:szCs w:val="22"/>
           <w14:ligatures w14:val="none"/>
         </w:rPr>
-        <w:t xml:space="preserve">data before using. You could probably use them for trend analysis, just know that the absolute value shown is not precise. </w:t>
+        <w:t>data before using.</w:t>
+      </w:r>
+      <w:r>
+        <w:rPr>
+          <w:rFonts w:ascii="Arial" w:eastAsia="Times New Roman" w:hAnsi="Arial" w:cs="Arial"/>
+          <w:color w:val="000000"/>
+          <w:kern w:val="0"/>
+          <w:sz w:val="22"/>
+          <w:szCs w:val="22"/>
+          <w14:ligatures w14:val="none"/>
+        </w:rPr>
+        <w:t xml:space="preserve"> </w:t>
+      </w:r>
+      <w:hyperlink r:id="rId9" w:history="1">
+        <w:r>
+          <w:rPr>
+            <w:rStyle w:val="Hyperlink"/>
+            <w:rFonts w:ascii="Arial" w:eastAsia="Times New Roman" w:hAnsi="Arial" w:cs="Arial"/>
+            <w:kern w:val="0"/>
+            <w:sz w:val="22"/>
+            <w:szCs w:val="22"/>
+            <w14:ligatures w14:val="none"/>
+          </w:rPr>
+          <w:t>Herrick and Steele, et al 2023</w:t>
+        </w:r>
+      </w:hyperlink>
+      <w:r>
+        <w:rPr>
+          <w:rFonts w:ascii="Arial" w:eastAsia="Times New Roman" w:hAnsi="Arial" w:cs="Arial"/>
+          <w:color w:val="000000"/>
+          <w:kern w:val="0"/>
+          <w:sz w:val="22"/>
+          <w:szCs w:val="22"/>
+          <w14:ligatures w14:val="none"/>
+        </w:rPr>
+        <w:t xml:space="preserve"> can give you some additional insight on how to use those data.</w:t>
+      </w:r>
+      <w:r>
+        <w:rPr>
+          <w:rFonts w:ascii="Arial" w:eastAsia="Times New Roman" w:hAnsi="Arial" w:cs="Arial"/>
+          <w:color w:val="000000"/>
+          <w:kern w:val="0"/>
+          <w:sz w:val="22"/>
+          <w:szCs w:val="22"/>
+          <w14:ligatures w14:val="none"/>
+        </w:rPr>
+        <w:t xml:space="preserve"> You could probably use them for trend analysis, just know that the absolute value shown is not precise. </w:t>
       </w:r>
     </w:p>
     <w:p>
@@ -470,7 +505,66 @@
           <w:szCs w:val="22"/>
           <w14:ligatures w14:val="none"/>
         </w:rPr>
-        <w:t xml:space="preserve">These data have not been thoroughly checked for data consistency. While the masking process removes most errant data, you may need to apply some additional QA measures to assure the data is good to go for analysis. We have </w:t>
+        <w:t xml:space="preserve">These data have not been thoroughly checked for data consistency. While the masking process removes most errant data, you may need to apply some additional QA measures to assure the data is good to go for analysis. </w:t>
+      </w:r>
+      <w:r>
+        <w:rPr>
+          <w:rFonts w:ascii="Arial" w:eastAsia="Times New Roman" w:hAnsi="Arial" w:cs="Arial"/>
+          <w:color w:val="000000"/>
+          <w:kern w:val="0"/>
+          <w:sz w:val="22"/>
+          <w:szCs w:val="22"/>
+          <w14:ligatures w14:val="none"/>
+        </w:rPr>
+        <w:t>(</w:t>
+      </w:r>
+      <w:hyperlink r:id="rId10" w:history="1">
+        <w:r>
+          <w:rPr>
+            <w:rStyle w:val="Hyperlink"/>
+            <w:rFonts w:ascii="Arial" w:eastAsia="Times New Roman" w:hAnsi="Arial" w:cs="Arial"/>
+            <w:kern w:val="0"/>
+            <w:sz w:val="22"/>
+            <w:szCs w:val="22"/>
+            <w14:ligatures w14:val="none"/>
+          </w:rPr>
+          <w:t>This script has some suggestions for QA</w:t>
+        </w:r>
+      </w:hyperlink>
+      <w:r>
+        <w:rPr>
+          <w:rFonts w:ascii="Arial" w:eastAsia="Times New Roman" w:hAnsi="Arial" w:cs="Arial"/>
+          <w:color w:val="000000"/>
+          <w:kern w:val="0"/>
+          <w:sz w:val="22"/>
+          <w:szCs w:val="22"/>
+          <w14:ligatures w14:val="none"/>
+        </w:rPr>
+        <w:t xml:space="preserve">.) </w:t>
+      </w:r>
+      <w:proofErr w:type="gramStart"/>
+      <w:r>
+        <w:rPr>
+          <w:rFonts w:ascii="Arial" w:eastAsia="Times New Roman" w:hAnsi="Arial" w:cs="Arial"/>
+          <w:color w:val="000000"/>
+          <w:kern w:val="0"/>
+          <w:sz w:val="22"/>
+          <w:szCs w:val="22"/>
+          <w14:ligatures w14:val="none"/>
+        </w:rPr>
+        <w:t>We</w:t>
+      </w:r>
+      <w:proofErr w:type="gramEnd"/>
+      <w:r>
+        <w:rPr>
+          <w:rFonts w:ascii="Arial" w:eastAsia="Times New Roman" w:hAnsi="Arial" w:cs="Arial"/>
+          <w:color w:val="000000"/>
+          <w:kern w:val="0"/>
+          <w:sz w:val="22"/>
+          <w:szCs w:val="22"/>
+          <w14:ligatures w14:val="none"/>
+        </w:rPr>
+        <w:t xml:space="preserve"> have </w:t>
       </w:r>
       <w:proofErr w:type="spellStart"/>
       <w:r>
@@ -520,6 +614,17 @@
         </w:rPr>
         <w:t xml:space="preserve"> should give you a good sense of whether there are wonky data points due to contamination within the image. GSL happens to be one of the areas that we list as examples, so checking out images should be extra easy.</w:t>
       </w:r>
+      <w:r>
+        <w:rPr>
+          <w:rFonts w:ascii="Arial" w:eastAsia="Times New Roman" w:hAnsi="Arial" w:cs="Arial"/>
+          <w:color w:val="000000"/>
+          <w:kern w:val="0"/>
+          <w:sz w:val="22"/>
+          <w:szCs w:val="22"/>
+          <w14:ligatures w14:val="none"/>
+        </w:rPr>
+        <w:t xml:space="preserve"> </w:t>
+      </w:r>
     </w:p>
     <w:p>
       <w:pPr>
@@ -544,7 +649,7 @@
           <w14:ligatures w14:val="none"/>
         </w:rPr>
       </w:pPr>
-      <w:hyperlink r:id="rId8" w:history="1">
+      <w:hyperlink r:id="rId11" w:history="1">
         <w:r>
           <w:rPr>
             <w:rStyle w:val="Hyperlink"/>

</xml_diff>